<commit_message>
Modelo Handebol e Artistas adicionados
</commit_message>
<xml_diff>
--- a/desafios/modelo relacional funcionarios/funcionarios.docx
+++ b/desafios/modelo relacional funcionarios/funcionarios.docx
@@ -491,7 +491,10 @@
           </w:tcPr>
           <w:p>
             <w:r>
-              <w:t>id</w:t>
+              <w:t>I</w:t>
+            </w:r>
+            <w:r>
+              <w:t>d</w:t>
             </w:r>
           </w:p>
         </w:tc>
@@ -586,7 +589,10 @@
           </w:tcPr>
           <w:p>
             <w:r>
-              <w:t>id</w:t>
+              <w:t>I</w:t>
+            </w:r>
+            <w:r>
+              <w:t>d</w:t>
             </w:r>
           </w:p>
         </w:tc>
@@ -989,7 +995,10 @@
           <w:p>
             <w:proofErr w:type="spellStart"/>
             <w:r>
-              <w:t>tb_attribution</w:t>
+              <w:t>tb_</w:t>
+            </w:r>
+            <w:r>
+              <w:t>employee</w:t>
             </w:r>
             <w:proofErr w:type="spellEnd"/>
           </w:p>
@@ -1023,11 +1032,12 @@
             <w:tcW w:w="2300" w:type="dxa"/>
           </w:tcPr>
           <w:p>
-            <w:proofErr w:type="spellStart"/>
-            <w:r>
-              <w:t>email</w:t>
-            </w:r>
-            <w:proofErr w:type="spellEnd"/>
+            <w:r>
+              <w:t>E</w:t>
+            </w:r>
+            <w:r>
+              <w:t>mail</w:t>
+            </w:r>
           </w:p>
         </w:tc>
       </w:tr>
@@ -1136,9 +1146,14 @@
             <w:tcW w:w="2300" w:type="dxa"/>
           </w:tcPr>
           <w:p>
-            <w:r>
-              <w:t>rock@gmail.com.com</w:t>
-            </w:r>
+            <w:hyperlink r:id="rId6" w:history="1">
+              <w:r>
+                <w:rPr>
+                  <w:rStyle w:val="Hyperlink"/>
+                </w:rPr>
+                <w:t>rock@gmail.com</w:t>
+              </w:r>
+            </w:hyperlink>
           </w:p>
         </w:tc>
       </w:tr>

</xml_diff>